<commit_message>
604752 TASCore document drop
</commit_message>
<xml_diff>
--- a/TASCore_documents/Design/TA5856_TAS_CORE_Development.docx
+++ b/TASCore_documents/Design/TA5856_TAS_CORE_Development.docx
@@ -5,11 +5,20 @@
     <w:p>
       <w:pPr>
         <w:pStyle w:val="Title"/>
-      </w:pPr>
-      <w:r>
+        <w:rPr>
+          <w:b/>
+        </w:rPr>
+      </w:pPr>
+      <w:r>
+        <w:rPr>
+          <w:b/>
+        </w:rPr>
         <w:t xml:space="preserve">TAS CORE Development </w:t>
       </w:r>
       <w:r>
+        <w:rPr>
+          <w:b/>
+        </w:rPr>
         <w:t>Standards</w:t>
       </w:r>
     </w:p>
@@ -195,7 +204,13 @@
     </w:p>
     <w:p>
       <w:r>
-        <w:t xml:space="preserve">The developer should have access to the internet and have installed </w:t>
+        <w:t xml:space="preserve">The developer should have access to the internet and </w:t>
+      </w:r>
+      <w:r>
+        <w:t xml:space="preserve">should </w:t>
+      </w:r>
+      <w:r>
+        <w:t xml:space="preserve">have installed </w:t>
       </w:r>
       <w:r>
         <w:t>git and NPM clients.</w:t>
@@ -280,19 +295,11 @@
           <w:rStyle w:val="Strong"/>
         </w:rPr>
       </w:pPr>
-      <w:proofErr w:type="spellStart"/>
-      <w:r>
-        <w:rPr>
-          <w:rStyle w:val="Strong"/>
-        </w:rPr>
-        <w:t>npm</w:t>
-      </w:r>
-      <w:proofErr w:type="spellEnd"/>
-      <w:r>
-        <w:rPr>
-          <w:rStyle w:val="Strong"/>
-        </w:rPr>
-        <w:t xml:space="preserve"> install</w:t>
+      <w:r>
+        <w:rPr>
+          <w:rStyle w:val="Strong"/>
+        </w:rPr>
+        <w:t>npm install</w:t>
       </w:r>
     </w:p>
     <w:p/>
@@ -330,24 +337,22 @@
           <w:rStyle w:val="Strong"/>
         </w:rPr>
       </w:pPr>
-      <w:proofErr w:type="spellStart"/>
-      <w:r>
-        <w:rPr>
-          <w:rStyle w:val="Strong"/>
-        </w:rPr>
-        <w:t>npm</w:t>
-      </w:r>
-      <w:proofErr w:type="spellEnd"/>
-      <w:r>
-        <w:rPr>
-          <w:rStyle w:val="Strong"/>
-        </w:rPr>
-        <w:t xml:space="preserve"> start</w:t>
-      </w:r>
-    </w:p>
-    <w:p>
-      <w:r>
-        <w:t xml:space="preserve">When a TypeScript file is edited, the Angular development environment automatically sees the change and updated the local webpage. </w:t>
+      <w:r>
+        <w:rPr>
+          <w:rStyle w:val="Strong"/>
+        </w:rPr>
+        <w:t>npm start</w:t>
+      </w:r>
+    </w:p>
+    <w:p>
+      <w:r>
+        <w:t>When a TypeScript file is edited, the Angular development environment automatically sees the change and update</w:t>
+      </w:r>
+      <w:r>
+        <w:t>s</w:t>
+      </w:r>
+      <w:r>
+        <w:t xml:space="preserve"> the local webpage. </w:t>
       </w:r>
       <w:r>
         <w:t>Open a browser (Chrome, Internet Explorer) and enter the following URL:</w:t>
@@ -396,7 +401,13 @@
         <w:t>after</w:t>
       </w:r>
       <w:r>
-        <w:t xml:space="preserve"> changes are made</w:t>
+        <w:t xml:space="preserve"> changes </w:t>
+      </w:r>
+      <w:r>
+        <w:t>we</w:t>
+      </w:r>
+      <w:r>
+        <w:t>re made</w:t>
       </w:r>
       <w:r>
         <w:t xml:space="preserve"> to the system.</w:t>
@@ -420,19 +431,11 @@
           <w:rStyle w:val="Strong"/>
         </w:rPr>
       </w:pPr>
-      <w:proofErr w:type="spellStart"/>
-      <w:r>
-        <w:rPr>
-          <w:rStyle w:val="Strong"/>
-        </w:rPr>
-        <w:t>npm</w:t>
-      </w:r>
-      <w:proofErr w:type="spellEnd"/>
-      <w:r>
-        <w:rPr>
-          <w:rStyle w:val="Strong"/>
-        </w:rPr>
-        <w:t xml:space="preserve"> test </w:t>
+      <w:r>
+        <w:rPr>
+          <w:rStyle w:val="Strong"/>
+        </w:rPr>
+        <w:t xml:space="preserve">npm test </w:t>
       </w:r>
     </w:p>
     <w:p/>
@@ -455,31 +458,15 @@
         <w:rPr>
           <w:rStyle w:val="Strong"/>
         </w:rPr>
-        <w:t>/</w:t>
-      </w:r>
-      <w:proofErr w:type="spellStart"/>
-      <w:r>
-        <w:rPr>
-          <w:rStyle w:val="Strong"/>
-        </w:rPr>
-        <w:t>mccf_tas_core</w:t>
-      </w:r>
-      <w:proofErr w:type="spellEnd"/>
+        <w:t>/mccf_tas_core</w:t>
+      </w:r>
       <w:r>
         <w:rPr>
           <w:rStyle w:val="Strong"/>
         </w:rPr>
         <w:br/>
-        <w:t>/</w:t>
-      </w:r>
-      <w:proofErr w:type="spellStart"/>
-      <w:r>
-        <w:rPr>
-          <w:rStyle w:val="Strong"/>
-        </w:rPr>
-        <w:t>src</w:t>
-      </w:r>
-      <w:proofErr w:type="spellEnd"/>
+        <w:t>/src</w:t>
+      </w:r>
       <w:r>
         <w:rPr>
           <w:rStyle w:val="Strong"/>
@@ -513,54 +500,22 @@
           <w:rStyle w:val="Strong"/>
         </w:rPr>
         <w:br/>
-        <w:t xml:space="preserve">   </w:t>
-      </w:r>
-      <w:proofErr w:type="spellStart"/>
-      <w:r>
-        <w:rPr>
-          <w:rStyle w:val="Strong"/>
-        </w:rPr>
-        <w:t>polyfills.ts</w:t>
-      </w:r>
-      <w:proofErr w:type="spellEnd"/>
+        <w:t xml:space="preserve">   polyfills.ts</w:t>
+      </w:r>
       <w:r>
         <w:rPr>
           <w:rStyle w:val="Strong"/>
         </w:rPr>
         <w:br/>
-        <w:t xml:space="preserve">   </w:t>
-      </w:r>
-      <w:proofErr w:type="spellStart"/>
-      <w:r>
-        <w:rPr>
-          <w:rStyle w:val="Strong"/>
-        </w:rPr>
-        <w:t>test.ts</w:t>
-      </w:r>
-      <w:proofErr w:type="spellEnd"/>
+        <w:t xml:space="preserve">   test.ts</w:t>
+      </w:r>
       <w:r>
         <w:rPr>
           <w:rStyle w:val="Strong"/>
         </w:rPr>
         <w:br/>
-        <w:t xml:space="preserve">   </w:t>
-      </w:r>
-      <w:proofErr w:type="spellStart"/>
-      <w:proofErr w:type="gramStart"/>
-      <w:r>
-        <w:rPr>
-          <w:rStyle w:val="Strong"/>
-        </w:rPr>
-        <w:t>tsconfig.spec</w:t>
-      </w:r>
-      <w:proofErr w:type="gramEnd"/>
-      <w:r>
-        <w:rPr>
-          <w:rStyle w:val="Strong"/>
-        </w:rPr>
-        <w:t>.json</w:t>
-      </w:r>
-      <w:proofErr w:type="spellEnd"/>
+        <w:t xml:space="preserve">   tsconfig.spec.json</w:t>
+      </w:r>
       <w:r>
         <w:rPr>
           <w:rStyle w:val="Strong"/>
@@ -573,16 +528,8 @@
           <w:rStyle w:val="Strong"/>
         </w:rPr>
         <w:br/>
-        <w:t xml:space="preserve">   </w:t>
-      </w:r>
-      <w:proofErr w:type="spellStart"/>
-      <w:r>
-        <w:rPr>
-          <w:rStyle w:val="Strong"/>
-        </w:rPr>
-        <w:t>main.ts</w:t>
-      </w:r>
-      <w:proofErr w:type="spellEnd"/>
+        <w:t xml:space="preserve">   main.ts</w:t>
+      </w:r>
       <w:r>
         <w:rPr>
           <w:rStyle w:val="Strong"/>
@@ -595,31 +542,15 @@
           <w:rStyle w:val="Strong"/>
         </w:rPr>
         <w:br/>
-        <w:t xml:space="preserve">   </w:t>
-      </w:r>
-      <w:proofErr w:type="spellStart"/>
-      <w:r>
-        <w:rPr>
-          <w:rStyle w:val="Strong"/>
-        </w:rPr>
-        <w:t>tsconfig.app.json</w:t>
-      </w:r>
-      <w:proofErr w:type="spellEnd"/>
+        <w:t xml:space="preserve">   tsconfig.app.json</w:t>
+      </w:r>
       <w:r>
         <w:rPr>
           <w:rStyle w:val="Strong"/>
         </w:rPr>
         <w:br/>
-        <w:t xml:space="preserve">   </w:t>
-      </w:r>
-      <w:proofErr w:type="spellStart"/>
-      <w:r>
-        <w:rPr>
-          <w:rStyle w:val="Strong"/>
-        </w:rPr>
-        <w:t>typings.d.ts</w:t>
-      </w:r>
-      <w:proofErr w:type="spellEnd"/>
+        <w:t xml:space="preserve">   typings.d.ts</w:t>
+      </w:r>
       <w:r>
         <w:rPr>
           <w:rStyle w:val="Strong"/>
@@ -632,16 +563,8 @@
           <w:rStyle w:val="Strong"/>
         </w:rPr>
         <w:br/>
-        <w:t>.angular-</w:t>
-      </w:r>
-      <w:proofErr w:type="spellStart"/>
-      <w:r>
-        <w:rPr>
-          <w:rStyle w:val="Strong"/>
-        </w:rPr>
-        <w:t>cli.json</w:t>
-      </w:r>
-      <w:proofErr w:type="spellEnd"/>
+        <w:t>.angular-cli.json</w:t>
+      </w:r>
       <w:r>
         <w:rPr>
           <w:rStyle w:val="Strong"/>
@@ -653,31 +576,15 @@
           <w:rStyle w:val="Strong"/>
         </w:rPr>
         <w:lastRenderedPageBreak/>
-        <w:t>.</w:t>
-      </w:r>
-      <w:proofErr w:type="spellStart"/>
-      <w:r>
-        <w:rPr>
-          <w:rStyle w:val="Strong"/>
-        </w:rPr>
-        <w:t>bowerrc</w:t>
-      </w:r>
-      <w:proofErr w:type="spellEnd"/>
+        <w:t>.bowerrc</w:t>
+      </w:r>
       <w:r>
         <w:rPr>
           <w:rStyle w:val="Strong"/>
         </w:rPr>
         <w:br/>
-        <w:t>.</w:t>
-      </w:r>
-      <w:proofErr w:type="spellStart"/>
-      <w:r>
-        <w:rPr>
-          <w:rStyle w:val="Strong"/>
-        </w:rPr>
-        <w:t>jazzignore</w:t>
-      </w:r>
-      <w:proofErr w:type="spellEnd"/>
+        <w:t>.jazzignore</w:t>
+      </w:r>
       <w:r>
         <w:rPr>
           <w:rStyle w:val="Strong"/>
@@ -697,44 +604,22 @@
           <w:rStyle w:val="Strong"/>
         </w:rPr>
         <w:br/>
-      </w:r>
-      <w:proofErr w:type="spellStart"/>
-      <w:r>
-        <w:rPr>
-          <w:rStyle w:val="Strong"/>
-        </w:rPr>
         <w:t>tsconfig.json</w:t>
       </w:r>
-      <w:proofErr w:type="spellEnd"/>
       <w:r>
         <w:rPr>
           <w:rStyle w:val="Strong"/>
         </w:rPr>
         <w:br/>
-        <w:t>.</w:t>
-      </w:r>
-      <w:proofErr w:type="spellStart"/>
-      <w:r>
-        <w:rPr>
-          <w:rStyle w:val="Strong"/>
-        </w:rPr>
-        <w:t>jshintrc</w:t>
-      </w:r>
-      <w:proofErr w:type="spellEnd"/>
+        <w:t>.jshintrc</w:t>
+      </w:r>
       <w:r>
         <w:rPr>
           <w:rStyle w:val="Strong"/>
         </w:rPr>
         <w:br/>
-      </w:r>
-      <w:proofErr w:type="spellStart"/>
-      <w:r>
-        <w:rPr>
-          <w:rStyle w:val="Strong"/>
-        </w:rPr>
         <w:t>Jenkinsfile</w:t>
       </w:r>
-      <w:proofErr w:type="spellEnd"/>
       <w:r>
         <w:rPr>
           <w:rStyle w:val="Strong"/>
@@ -747,30 +632,15 @@
           <w:rStyle w:val="Strong"/>
         </w:rPr>
         <w:br/>
-      </w:r>
-      <w:proofErr w:type="spellStart"/>
-      <w:r>
-        <w:rPr>
-          <w:rStyle w:val="Strong"/>
-        </w:rPr>
         <w:t>tslint.json</w:t>
       </w:r>
-      <w:proofErr w:type="spellEnd"/>
       <w:r>
         <w:rPr>
           <w:rStyle w:val="Strong"/>
         </w:rPr>
         <w:br/>
-        <w:t>.</w:t>
-      </w:r>
-      <w:proofErr w:type="spellStart"/>
-      <w:r>
-        <w:rPr>
-          <w:rStyle w:val="Strong"/>
-        </w:rPr>
-        <w:t>travis.yml</w:t>
-      </w:r>
-      <w:proofErr w:type="spellEnd"/>
+        <w:t>.travis.yml</w:t>
+      </w:r>
       <w:r>
         <w:rPr>
           <w:rStyle w:val="Strong"/>
@@ -783,15 +653,8 @@
           <w:rStyle w:val="Strong"/>
         </w:rPr>
         <w:br/>
-      </w:r>
-      <w:proofErr w:type="spellStart"/>
-      <w:r>
-        <w:rPr>
-          <w:rStyle w:val="Strong"/>
-        </w:rPr>
         <w:t>requirements.yml</w:t>
       </w:r>
-      <w:proofErr w:type="spellEnd"/>
       <w:r>
         <w:rPr>
           <w:rStyle w:val="Strong"/>
@@ -874,22 +737,12 @@
           <w:rStyle w:val="Strong"/>
         </w:rPr>
       </w:pPr>
-      <w:proofErr w:type="spellStart"/>
-      <w:proofErr w:type="gramStart"/>
-      <w:r>
-        <w:rPr>
-          <w:rStyle w:val="Strong"/>
-        </w:rPr>
-        <w:t>app.component</w:t>
-      </w:r>
-      <w:proofErr w:type="gramEnd"/>
-      <w:r>
-        <w:rPr>
-          <w:rStyle w:val="Strong"/>
-        </w:rPr>
-        <w:t>.spec.ts</w:t>
-      </w:r>
-      <w:proofErr w:type="spellEnd"/>
+      <w:r>
+        <w:rPr>
+          <w:rStyle w:val="Strong"/>
+        </w:rPr>
+        <w:t>app.component.spec.ts</w:t>
+      </w:r>
     </w:p>
     <w:p>
       <w:pPr>
@@ -898,22 +751,12 @@
           <w:rStyle w:val="Strong"/>
         </w:rPr>
       </w:pPr>
-      <w:proofErr w:type="spellStart"/>
-      <w:proofErr w:type="gramStart"/>
-      <w:r>
-        <w:rPr>
-          <w:rStyle w:val="Strong"/>
-        </w:rPr>
-        <w:t>app.component</w:t>
-      </w:r>
-      <w:proofErr w:type="gramEnd"/>
-      <w:r>
-        <w:rPr>
-          <w:rStyle w:val="Strong"/>
-        </w:rPr>
-        <w:t>.ts</w:t>
-      </w:r>
-      <w:proofErr w:type="spellEnd"/>
+      <w:r>
+        <w:rPr>
+          <w:rStyle w:val="Strong"/>
+        </w:rPr>
+        <w:t>app.component.ts</w:t>
+      </w:r>
     </w:p>
     <w:p>
       <w:pPr>
@@ -922,22 +765,12 @@
           <w:rStyle w:val="Strong"/>
         </w:rPr>
       </w:pPr>
-      <w:proofErr w:type="spellStart"/>
-      <w:proofErr w:type="gramStart"/>
-      <w:r>
-        <w:rPr>
-          <w:rStyle w:val="Strong"/>
-        </w:rPr>
-        <w:t>app.module</w:t>
-      </w:r>
-      <w:proofErr w:type="gramEnd"/>
-      <w:r>
-        <w:rPr>
-          <w:rStyle w:val="Strong"/>
-        </w:rPr>
-        <w:t>.ts</w:t>
-      </w:r>
-      <w:proofErr w:type="spellEnd"/>
+      <w:r>
+        <w:rPr>
+          <w:rStyle w:val="Strong"/>
+        </w:rPr>
+        <w:t>app.module.ts</w:t>
+      </w:r>
     </w:p>
     <w:p>
       <w:pPr>
@@ -946,22 +779,12 @@
           <w:rStyle w:val="Strong"/>
         </w:rPr>
       </w:pPr>
-      <w:proofErr w:type="spellStart"/>
-      <w:proofErr w:type="gramStart"/>
-      <w:r>
-        <w:rPr>
-          <w:rStyle w:val="Strong"/>
-        </w:rPr>
-        <w:t>app.routing</w:t>
-      </w:r>
-      <w:proofErr w:type="gramEnd"/>
-      <w:r>
-        <w:rPr>
-          <w:rStyle w:val="Strong"/>
-        </w:rPr>
-        <w:t>.ts</w:t>
-      </w:r>
-      <w:proofErr w:type="spellEnd"/>
+      <w:r>
+        <w:rPr>
+          <w:rStyle w:val="Strong"/>
+        </w:rPr>
+        <w:t>app.routing.ts</w:t>
+      </w:r>
     </w:p>
     <w:p>
       <w:pPr>
@@ -984,22 +807,12 @@
           <w:rStyle w:val="Strong"/>
         </w:rPr>
       </w:pPr>
-      <w:proofErr w:type="spellStart"/>
-      <w:proofErr w:type="gramStart"/>
-      <w:r>
-        <w:rPr>
-          <w:rStyle w:val="Strong"/>
-        </w:rPr>
-        <w:t>global.error</w:t>
-      </w:r>
-      <w:proofErr w:type="gramEnd"/>
-      <w:r>
-        <w:rPr>
-          <w:rStyle w:val="Strong"/>
-        </w:rPr>
-        <w:t>-handler.ts</w:t>
-      </w:r>
-      <w:proofErr w:type="spellEnd"/>
+      <w:r>
+        <w:rPr>
+          <w:rStyle w:val="Strong"/>
+        </w:rPr>
+        <w:t>global.error-handler.ts</w:t>
+      </w:r>
     </w:p>
     <w:p>
       <w:pPr>
@@ -1008,19 +821,11 @@
           <w:rStyle w:val="Strong"/>
         </w:rPr>
       </w:pPr>
-      <w:proofErr w:type="spellStart"/>
-      <w:r>
-        <w:rPr>
-          <w:rStyle w:val="Strong"/>
-        </w:rPr>
-        <w:t>mccf</w:t>
-      </w:r>
-      <w:proofErr w:type="spellEnd"/>
-      <w:r>
-        <w:rPr>
-          <w:rStyle w:val="Strong"/>
-        </w:rPr>
-        <w:t>-common/</w:t>
+      <w:r>
+        <w:rPr>
+          <w:rStyle w:val="Strong"/>
+        </w:rPr>
+        <w:t>mccf-common/</w:t>
       </w:r>
     </w:p>
     <w:p>
@@ -1030,19 +835,11 @@
           <w:rStyle w:val="Strong"/>
         </w:rPr>
       </w:pPr>
-      <w:proofErr w:type="spellStart"/>
-      <w:r>
-        <w:rPr>
-          <w:rStyle w:val="Strong"/>
-        </w:rPr>
-        <w:t>mccf-eadmin</w:t>
-      </w:r>
-      <w:proofErr w:type="spellEnd"/>
-      <w:r>
-        <w:rPr>
-          <w:rStyle w:val="Strong"/>
-        </w:rPr>
-        <w:t>/</w:t>
+      <w:r>
+        <w:rPr>
+          <w:rStyle w:val="Strong"/>
+        </w:rPr>
+        <w:t>mccf-eadmin/</w:t>
       </w:r>
     </w:p>
     <w:p>
@@ -1052,19 +849,11 @@
           <w:rStyle w:val="Strong"/>
         </w:rPr>
       </w:pPr>
-      <w:proofErr w:type="spellStart"/>
-      <w:r>
-        <w:rPr>
-          <w:rStyle w:val="Strong"/>
-        </w:rPr>
-        <w:t>mccf-ebilling</w:t>
-      </w:r>
-      <w:proofErr w:type="spellEnd"/>
-      <w:r>
-        <w:rPr>
-          <w:rStyle w:val="Strong"/>
-        </w:rPr>
-        <w:t>/</w:t>
+      <w:r>
+        <w:rPr>
+          <w:rStyle w:val="Strong"/>
+        </w:rPr>
+        <w:t>mccf-ebilling/</w:t>
       </w:r>
     </w:p>
     <w:p>
@@ -1074,19 +863,11 @@
           <w:rStyle w:val="Strong"/>
         </w:rPr>
       </w:pPr>
-      <w:proofErr w:type="spellStart"/>
-      <w:r>
-        <w:rPr>
-          <w:rStyle w:val="Strong"/>
-        </w:rPr>
-        <w:t>mccf-einsurance</w:t>
-      </w:r>
-      <w:proofErr w:type="spellEnd"/>
-      <w:r>
-        <w:rPr>
-          <w:rStyle w:val="Strong"/>
-        </w:rPr>
-        <w:t>/</w:t>
+      <w:r>
+        <w:rPr>
+          <w:rStyle w:val="Strong"/>
+        </w:rPr>
+        <w:t>mccf-einsurance/</w:t>
       </w:r>
     </w:p>
     <w:p>
@@ -1096,19 +877,11 @@
           <w:rStyle w:val="Strong"/>
         </w:rPr>
       </w:pPr>
-      <w:proofErr w:type="spellStart"/>
-      <w:r>
-        <w:rPr>
-          <w:rStyle w:val="Strong"/>
-        </w:rPr>
-        <w:t>mccf-epayment</w:t>
-      </w:r>
-      <w:proofErr w:type="spellEnd"/>
-      <w:r>
-        <w:rPr>
-          <w:rStyle w:val="Strong"/>
-        </w:rPr>
-        <w:t>/</w:t>
+      <w:r>
+        <w:rPr>
+          <w:rStyle w:val="Strong"/>
+        </w:rPr>
+        <w:t>mccf-epayment/</w:t>
       </w:r>
     </w:p>
     <w:p>
@@ -1118,19 +891,11 @@
           <w:rStyle w:val="Strong"/>
         </w:rPr>
       </w:pPr>
-      <w:proofErr w:type="spellStart"/>
-      <w:r>
-        <w:rPr>
-          <w:rStyle w:val="Strong"/>
-        </w:rPr>
-        <w:t>mccf-epharmacy</w:t>
-      </w:r>
-      <w:proofErr w:type="spellEnd"/>
-      <w:r>
-        <w:rPr>
-          <w:rStyle w:val="Strong"/>
-        </w:rPr>
-        <w:t>/</w:t>
+      <w:r>
+        <w:rPr>
+          <w:rStyle w:val="Strong"/>
+        </w:rPr>
+        <w:t>mccf-epharmacy/</w:t>
       </w:r>
     </w:p>
     <w:p>
@@ -1140,33 +905,11 @@
           <w:rStyle w:val="Strong"/>
         </w:rPr>
       </w:pPr>
-      <w:proofErr w:type="spellStart"/>
-      <w:r>
-        <w:rPr>
-          <w:rStyle w:val="Strong"/>
-        </w:rPr>
-        <w:t>mccf</w:t>
-      </w:r>
-      <w:proofErr w:type="spellEnd"/>
-      <w:r>
-        <w:rPr>
-          <w:rStyle w:val="Strong"/>
-        </w:rPr>
-        <w:t>-non-</w:t>
-      </w:r>
-      <w:proofErr w:type="spellStart"/>
-      <w:r>
-        <w:rPr>
-          <w:rStyle w:val="Strong"/>
-        </w:rPr>
-        <w:t>mccf</w:t>
-      </w:r>
-      <w:proofErr w:type="spellEnd"/>
-      <w:r>
-        <w:rPr>
-          <w:rStyle w:val="Strong"/>
-        </w:rPr>
-        <w:t>/</w:t>
+      <w:r>
+        <w:rPr>
+          <w:rStyle w:val="Strong"/>
+        </w:rPr>
+        <w:t>mccf-non-mccf/</w:t>
       </w:r>
     </w:p>
     <w:p>
@@ -1176,19 +919,11 @@
           <w:rStyle w:val="Strong"/>
         </w:rPr>
       </w:pPr>
-      <w:proofErr w:type="spellStart"/>
-      <w:r>
-        <w:rPr>
-          <w:rStyle w:val="Strong"/>
-        </w:rPr>
-        <w:t>mccf-npi</w:t>
-      </w:r>
-      <w:proofErr w:type="spellEnd"/>
-      <w:r>
-        <w:rPr>
-          <w:rStyle w:val="Strong"/>
-        </w:rPr>
-        <w:t>/</w:t>
+      <w:r>
+        <w:rPr>
+          <w:rStyle w:val="Strong"/>
+        </w:rPr>
+        <w:t>mccf-npi/</w:t>
       </w:r>
     </w:p>
     <w:p>
@@ -1198,19 +933,11 @@
           <w:rStyle w:val="Strong"/>
         </w:rPr>
       </w:pPr>
-      <w:proofErr w:type="spellStart"/>
-      <w:r>
-        <w:rPr>
-          <w:rStyle w:val="Strong"/>
-        </w:rPr>
-        <w:t>mccf</w:t>
-      </w:r>
-      <w:proofErr w:type="spellEnd"/>
-      <w:r>
-        <w:rPr>
-          <w:rStyle w:val="Strong"/>
-        </w:rPr>
-        <w:t>-search/</w:t>
+      <w:r>
+        <w:rPr>
+          <w:rStyle w:val="Strong"/>
+        </w:rPr>
+        <w:t>mccf-search/</w:t>
       </w:r>
     </w:p>
     <w:p>
@@ -1220,19 +947,11 @@
           <w:rStyle w:val="Strong"/>
         </w:rPr>
       </w:pPr>
-      <w:proofErr w:type="spellStart"/>
-      <w:r>
-        <w:rPr>
-          <w:rStyle w:val="Strong"/>
-        </w:rPr>
-        <w:t>mccf</w:t>
-      </w:r>
-      <w:proofErr w:type="spellEnd"/>
-      <w:r>
-        <w:rPr>
-          <w:rStyle w:val="Strong"/>
-        </w:rPr>
-        <w:t>-system/</w:t>
+      <w:r>
+        <w:rPr>
+          <w:rStyle w:val="Strong"/>
+        </w:rPr>
+        <w:t>mccf-system/</w:t>
       </w:r>
     </w:p>
     <w:p/>
@@ -1241,7 +960,19 @@
         <w:pStyle w:val="Heading2"/>
       </w:pPr>
       <w:r>
-        <w:t>Where to put stuff</w:t>
+        <w:t xml:space="preserve">Where to </w:t>
+      </w:r>
+      <w:r>
+        <w:t>P</w:t>
+      </w:r>
+      <w:r>
+        <w:t xml:space="preserve">ut </w:t>
+      </w:r>
+      <w:r>
+        <w:t>S</w:t>
+      </w:r>
+      <w:r>
+        <w:t>tuff</w:t>
       </w:r>
     </w:p>
     <w:p>
@@ -1276,7 +1007,13 @@
         <w:t xml:space="preserve"> directory. </w:t>
       </w:r>
       <w:r>
-        <w:t xml:space="preserve">Below are the general rules for </w:t>
+        <w:t xml:space="preserve">Below are the general rules </w:t>
+      </w:r>
+      <w:r>
+        <w:t>describing</w:t>
+      </w:r>
+      <w:r>
+        <w:t xml:space="preserve"> </w:t>
       </w:r>
       <w:r>
         <w:t>where components should be placed</w:t>
@@ -1397,13 +1134,8 @@
             <w:tcW w:w="4675" w:type="dxa"/>
           </w:tcPr>
           <w:p>
-            <w:proofErr w:type="spellStart"/>
             <w:r>
-              <w:t>Mccf</w:t>
-            </w:r>
-            <w:proofErr w:type="spellEnd"/>
-            <w:r>
-              <w:t>-common</w:t>
+              <w:t>Mccf-common</w:t>
             </w:r>
           </w:p>
         </w:tc>
@@ -1449,18 +1181,8 @@
             <w:tcW w:w="4675" w:type="dxa"/>
           </w:tcPr>
           <w:p>
-            <w:proofErr w:type="spellStart"/>
             <w:r>
-              <w:t>Mccf</w:t>
-            </w:r>
-            <w:proofErr w:type="spellEnd"/>
-            <w:proofErr w:type="gramStart"/>
-            <w:r>
-              <w:t>-[</w:t>
-            </w:r>
-            <w:proofErr w:type="gramEnd"/>
-            <w:r>
-              <w:t>product name]</w:t>
+              <w:t>Mccf-[product name]</w:t>
             </w:r>
           </w:p>
         </w:tc>
@@ -1503,13 +1225,8 @@
             <w:tcW w:w="4675" w:type="dxa"/>
           </w:tcPr>
           <w:p>
-            <w:proofErr w:type="spellStart"/>
             <w:r>
-              <w:t>Mccf</w:t>
-            </w:r>
-            <w:proofErr w:type="spellEnd"/>
-            <w:r>
-              <w:t>-system</w:t>
+              <w:t>Mccf-system</w:t>
             </w:r>
           </w:p>
         </w:tc>
@@ -1555,13 +1272,8 @@
             <w:tcW w:w="4675" w:type="dxa"/>
           </w:tcPr>
           <w:p>
-            <w:proofErr w:type="spellStart"/>
             <w:r>
-              <w:t>Mccf</w:t>
-            </w:r>
-            <w:proofErr w:type="spellEnd"/>
-            <w:r>
-              <w:t>-search</w:t>
+              <w:t>Mccf-search</w:t>
             </w:r>
           </w:p>
         </w:tc>
@@ -1646,12 +1358,27 @@
         <w:t xml:space="preserve">usage </w:t>
       </w:r>
       <w:r>
-        <w:t xml:space="preserve">and make the system faster, Components and Modules should </w:t>
+        <w:t xml:space="preserve">and </w:t>
+      </w:r>
+      <w:r>
+        <w:t xml:space="preserve">to </w:t>
+      </w:r>
+      <w:r>
+        <w:t xml:space="preserve">make the system faster, </w:t>
+      </w:r>
+      <w:r>
+        <w:t>C</w:t>
+      </w:r>
+      <w:r>
+        <w:t xml:space="preserve">omponents and Modules should </w:t>
       </w:r>
       <w:r>
         <w:t xml:space="preserve">use Angular “lazy loading” and </w:t>
       </w:r>
       <w:r>
+        <w:t xml:space="preserve">should </w:t>
+      </w:r>
+      <w:r>
         <w:t>not be loaded until they are needed</w:t>
       </w:r>
       <w:r>
@@ -1667,6 +1394,127 @@
         <w:pStyle w:val="Heading1"/>
       </w:pPr>
       <w:r>
+        <w:t>Environment Variables</w:t>
+      </w:r>
+    </w:p>
+    <w:p>
+      <w:r>
+        <w:t>Environment variable</w:t>
+      </w:r>
+      <w:r>
+        <w:t>s</w:t>
+      </w:r>
+      <w:r>
+        <w:t xml:space="preserve"> are global application-level variables that are specific to each server. For instance</w:t>
+      </w:r>
+      <w:r>
+        <w:t>,</w:t>
+      </w:r>
+      <w:r>
+        <w:t xml:space="preserve"> one </w:t>
+      </w:r>
+      <w:r>
+        <w:t xml:space="preserve">web </w:t>
+      </w:r>
+      <w:r>
+        <w:t xml:space="preserve">server might point to a different back-end </w:t>
+      </w:r>
+      <w:r>
+        <w:t>API</w:t>
+      </w:r>
+      <w:r>
+        <w:t xml:space="preserve"> server URL</w:t>
+      </w:r>
+      <w:r>
+        <w:t xml:space="preserve"> than another server</w:t>
+      </w:r>
+      <w:r>
+        <w:t>. Because of MCCF deployment requirements, environment variable</w:t>
+      </w:r>
+      <w:r>
+        <w:t>s</w:t>
+      </w:r>
+      <w:r>
+        <w:t xml:space="preserve"> are able to be changed without a rebuild. For this reason they are stored in the /assets/config folder, which is not bundled and can be seen/edited on the webserver at any time.</w:t>
+      </w:r>
+    </w:p>
+    <w:p>
+      <w:r>
+        <w:t>The environment variables are located in:</w:t>
+      </w:r>
+    </w:p>
+    <w:p>
+      <w:pPr>
+        <w:rPr>
+          <w:rStyle w:val="Strong"/>
+        </w:rPr>
+      </w:pPr>
+      <w:r>
+        <w:rPr>
+          <w:rStyle w:val="Strong"/>
+        </w:rPr>
+        <w:t>/assets/config/environment.json</w:t>
+      </w:r>
+    </w:p>
+    <w:p>
+      <w:r>
+        <w:t>Environment variables include:</w:t>
+      </w:r>
+    </w:p>
+    <w:p>
+      <w:pPr>
+        <w:ind w:firstLine="720"/>
+        <w:rPr>
+          <w:rStyle w:val="Strong"/>
+        </w:rPr>
+      </w:pPr>
+      <w:r>
+        <w:rPr>
+          <w:rStyle w:val="Strong"/>
+        </w:rPr>
+        <w:t>p</w:t>
+      </w:r>
+      <w:r>
+        <w:rPr>
+          <w:rStyle w:val="Strong"/>
+        </w:rPr>
+        <w:t>roduction</w:t>
+      </w:r>
+      <w:r>
+        <w:rPr>
+          <w:rStyle w:val="Strong"/>
+        </w:rPr>
+        <w:t>: Boolean, hides development pages</w:t>
+      </w:r>
+    </w:p>
+    <w:p>
+      <w:pPr>
+        <w:ind w:firstLine="720"/>
+        <w:rPr>
+          <w:rStyle w:val="Strong"/>
+        </w:rPr>
+      </w:pPr>
+      <w:r>
+        <w:rPr>
+          <w:rStyle w:val="Strong"/>
+        </w:rPr>
+        <w:t>coreAPI: string, business server URL</w:t>
+      </w:r>
+    </w:p>
+    <w:p>
+      <w:pPr>
+        <w:ind w:firstLine="720"/>
+        <w:rPr>
+          <w:rStyle w:val="Strong"/>
+        </w:rPr>
+      </w:pPr>
+    </w:p>
+    <w:p>
+      <w:pPr>
+        <w:pStyle w:val="Heading1"/>
+      </w:pPr>
+      <w:r>
+        <w:lastRenderedPageBreak/>
         <w:t>Adding NPM module</w:t>
       </w:r>
     </w:p>
@@ -1675,7 +1523,19 @@
         <w:t>Most of the time, it is better to use a module</w:t>
       </w:r>
       <w:r>
-        <w:t xml:space="preserve"> that is already developed when it has the desired functionality and has been approved by the VA’s TRM process. The NPM repository has many useful modules. Installing modules require different steps, so developers should read the install instructions carefully.</w:t>
+        <w:t xml:space="preserve"> that is already developed when it has the desired functionality and has been approved </w:t>
+      </w:r>
+      <w:r>
+        <w:t>using</w:t>
+      </w:r>
+      <w:r>
+        <w:t xml:space="preserve"> the VA’s TRM process. The NPM repository has many useful modules. Installing modules require</w:t>
+      </w:r>
+      <w:r>
+        <w:t>s</w:t>
+      </w:r>
+      <w:r>
+        <w:t xml:space="preserve"> different steps, so developers should read the install instructions carefully.</w:t>
       </w:r>
     </w:p>
     <w:p>
@@ -1690,14 +1550,12 @@
           <w:rStyle w:val="Strong"/>
         </w:rPr>
       </w:pPr>
-      <w:proofErr w:type="spellStart"/>
       <w:r>
         <w:rPr>
           <w:rStyle w:val="Strong"/>
         </w:rPr>
         <w:t>npm</w:t>
       </w:r>
-      <w:proofErr w:type="spellEnd"/>
       <w:r>
         <w:rPr>
           <w:rStyle w:val="Strong"/>
@@ -1734,27 +1592,166 @@
       <w:r>
         <w:t xml:space="preserve">Make sure the new line in </w:t>
       </w:r>
-      <w:proofErr w:type="spellStart"/>
-      <w:proofErr w:type="gramStart"/>
-      <w:r>
-        <w:t>package.json</w:t>
-      </w:r>
-      <w:proofErr w:type="spellEnd"/>
-      <w:proofErr w:type="gramEnd"/>
+      <w:r>
+        <w:t xml:space="preserve">package.json </w:t>
+      </w:r>
+      <w:r>
+        <w:t xml:space="preserve">does not contain the “^” character, </w:t>
+      </w:r>
+      <w:r>
+        <w:t>tell</w:t>
+      </w:r>
+      <w:r>
+        <w:t xml:space="preserve">ing </w:t>
+      </w:r>
+      <w:r>
+        <w:t>NPM to update with higher versions</w:t>
+      </w:r>
+      <w:r>
+        <w:t>.</w:t>
+      </w:r>
+    </w:p>
+    <w:p>
+      <w:r>
+        <w:t>Note: When a library is added, the file package-lock.json is updated and should be saved.</w:t>
+      </w:r>
+    </w:p>
+    <w:p>
+      <w:pPr>
+        <w:pStyle w:val="Heading1"/>
+      </w:pPr>
+      <w:r>
+        <w:t>A</w:t>
+      </w:r>
+      <w:r>
+        <w:t>dding</w:t>
+      </w:r>
+      <w:r>
+        <w:t>/Modifying</w:t>
+      </w:r>
+      <w:r>
+        <w:t xml:space="preserve"> CSS</w:t>
+      </w:r>
+    </w:p>
+    <w:p>
+      <w:r>
+        <w:t xml:space="preserve">Be aware that the CSS </w:t>
+      </w:r>
+      <w:r>
+        <w:t xml:space="preserve">code </w:t>
+      </w:r>
+      <w:r>
+        <w:t xml:space="preserve">used to control </w:t>
+      </w:r>
+      <w:r>
+        <w:t xml:space="preserve">a </w:t>
+      </w:r>
+      <w:r>
+        <w:t>component</w:t>
+      </w:r>
+      <w:r>
+        <w:t>’s</w:t>
+      </w:r>
       <w:r>
         <w:t xml:space="preserve"> </w:t>
       </w:r>
       <w:r>
-        <w:t xml:space="preserve">does not contain the “^” character, </w:t>
-      </w:r>
-      <w:r>
-        <w:t>tell</w:t>
-      </w:r>
-      <w:r>
-        <w:t xml:space="preserve">ing </w:t>
-      </w:r>
-      <w:r>
-        <w:t>NPM to update with higher versions</w:t>
+        <w:t>html style can be located in different places</w:t>
+      </w:r>
+      <w:r>
+        <w:t xml:space="preserve">. </w:t>
+      </w:r>
+      <w:r>
+        <w:t xml:space="preserve">CSS can be put </w:t>
+      </w:r>
+      <w:r>
+        <w:t xml:space="preserve">in same directory as a component if only that component uses its </w:t>
+      </w:r>
+      <w:r>
+        <w:t xml:space="preserve">CSS </w:t>
+      </w:r>
+      <w:r>
+        <w:t>elements</w:t>
+      </w:r>
+      <w:r>
+        <w:t xml:space="preserve">. </w:t>
+      </w:r>
+      <w:r>
+        <w:t xml:space="preserve">CSS code can also be in the parent app component </w:t>
+      </w:r>
+      <w:r>
+        <w:rPr>
+          <w:rStyle w:val="Strong"/>
+        </w:rPr>
+        <w:t>app.component.css</w:t>
+      </w:r>
+      <w:r>
+        <w:t xml:space="preserve">, which is used by all components in the app. And finally, </w:t>
+      </w:r>
+      <w:r>
+        <w:t xml:space="preserve">a </w:t>
+      </w:r>
+      <w:r>
+        <w:t xml:space="preserve">CSS </w:t>
+      </w:r>
+      <w:r>
+        <w:t xml:space="preserve">file can be placed </w:t>
+      </w:r>
+      <w:r>
+        <w:t xml:space="preserve">in the </w:t>
+      </w:r>
+      <w:r>
+        <w:rPr>
+          <w:rStyle w:val="Strong"/>
+        </w:rPr>
+        <w:t>src/assets</w:t>
+      </w:r>
+      <w:r>
+        <w:t xml:space="preserve"> directory.</w:t>
+      </w:r>
+    </w:p>
+    <w:p/>
+    <w:p>
+      <w:pPr>
+        <w:pStyle w:val="Heading1"/>
+      </w:pPr>
+      <w:r>
+        <w:t>Adding</w:t>
+      </w:r>
+      <w:r>
+        <w:t>/Modifying</w:t>
+      </w:r>
+      <w:r>
+        <w:t xml:space="preserve"> JavaScript</w:t>
+      </w:r>
+    </w:p>
+    <w:p>
+      <w:r>
+        <w:t xml:space="preserve">JavaScript code should be placed in a file inside the </w:t>
+      </w:r>
+      <w:r>
+        <w:rPr>
+          <w:rStyle w:val="Strong"/>
+        </w:rPr>
+        <w:t>src/assets</w:t>
+      </w:r>
+      <w:r>
+        <w:t xml:space="preserve"> directory. The JavaScript file needs to be registered for deployment. To register a JavaScript file, add its path to the </w:t>
+      </w:r>
+      <w:r>
+        <w:rPr>
+          <w:rStyle w:val="Strong"/>
+        </w:rPr>
+        <w:t>scripts</w:t>
+      </w:r>
+      <w:r>
+        <w:t xml:space="preserve"> property in </w:t>
+      </w:r>
+      <w:r>
+        <w:rPr>
+          <w:rStyle w:val="Strong"/>
+        </w:rPr>
+        <w:t>angular-cli.json</w:t>
       </w:r>
       <w:r>
         <w:t>.</w:t>
@@ -1762,198 +1759,6 @@
     </w:p>
     <w:p>
       <w:r>
-        <w:t>Note: When a library is added, the file package-</w:t>
-      </w:r>
-      <w:proofErr w:type="spellStart"/>
-      <w:r>
-        <w:t>lock.json</w:t>
-      </w:r>
-      <w:proofErr w:type="spellEnd"/>
-      <w:r>
-        <w:t xml:space="preserve"> is updated and should be saved.</w:t>
-      </w:r>
-    </w:p>
-    <w:p>
-      <w:pPr>
-        <w:pStyle w:val="Heading1"/>
-      </w:pPr>
-      <w:r>
-        <w:t>A</w:t>
-      </w:r>
-      <w:r>
-        <w:t>dding</w:t>
-      </w:r>
-      <w:r>
-        <w:t>/Modifying</w:t>
-      </w:r>
-      <w:r>
-        <w:t xml:space="preserve"> CSS</w:t>
-      </w:r>
-    </w:p>
-    <w:p>
-      <w:r>
-        <w:t xml:space="preserve">Be aware that the CSS </w:t>
-      </w:r>
-      <w:r>
-        <w:t xml:space="preserve">code </w:t>
-      </w:r>
-      <w:r>
-        <w:t xml:space="preserve">used to control </w:t>
-      </w:r>
-      <w:r>
-        <w:t xml:space="preserve">a </w:t>
-      </w:r>
-      <w:r>
-        <w:t>component</w:t>
-      </w:r>
-      <w:r>
-        <w:t>’s</w:t>
-      </w:r>
-      <w:r>
-        <w:t xml:space="preserve"> </w:t>
-      </w:r>
-      <w:r>
-        <w:t xml:space="preserve">html style can </w:t>
-      </w:r>
-      <w:proofErr w:type="gramStart"/>
-      <w:r>
-        <w:t>be located in</w:t>
-      </w:r>
-      <w:proofErr w:type="gramEnd"/>
-      <w:r>
-        <w:t xml:space="preserve"> different places</w:t>
-      </w:r>
-      <w:r>
-        <w:t xml:space="preserve">. </w:t>
-      </w:r>
-      <w:r>
-        <w:t xml:space="preserve">CSS can be put </w:t>
-      </w:r>
-      <w:r>
-        <w:t xml:space="preserve">in same directory as a component if only that component uses its </w:t>
-      </w:r>
-      <w:r>
-        <w:t xml:space="preserve">CSS </w:t>
-      </w:r>
-      <w:r>
-        <w:t>elements</w:t>
-      </w:r>
-      <w:r>
-        <w:t xml:space="preserve">. </w:t>
-      </w:r>
-      <w:r>
-        <w:t xml:space="preserve">CSS code </w:t>
-      </w:r>
-      <w:r>
-        <w:lastRenderedPageBreak/>
-        <w:t xml:space="preserve">can also be in the parent app component </w:t>
-      </w:r>
-      <w:r>
-        <w:rPr>
-          <w:rStyle w:val="Strong"/>
-        </w:rPr>
-        <w:t>app.component.css</w:t>
-      </w:r>
-      <w:r>
-        <w:t xml:space="preserve">, which is used by all components in the app. And finally, </w:t>
-      </w:r>
-      <w:r>
-        <w:t xml:space="preserve">a </w:t>
-      </w:r>
-      <w:r>
-        <w:t xml:space="preserve">CSS </w:t>
-      </w:r>
-      <w:r>
-        <w:t xml:space="preserve">file can be placed </w:t>
-      </w:r>
-      <w:r>
-        <w:t xml:space="preserve">in the </w:t>
-      </w:r>
-      <w:proofErr w:type="spellStart"/>
-      <w:r>
-        <w:rPr>
-          <w:rStyle w:val="Strong"/>
-        </w:rPr>
-        <w:t>src</w:t>
-      </w:r>
-      <w:proofErr w:type="spellEnd"/>
-      <w:r>
-        <w:rPr>
-          <w:rStyle w:val="Strong"/>
-        </w:rPr>
-        <w:t>/assets</w:t>
-      </w:r>
-      <w:r>
-        <w:t xml:space="preserve"> directory.</w:t>
-      </w:r>
-    </w:p>
-    <w:p/>
-    <w:p>
-      <w:pPr>
-        <w:pStyle w:val="Heading1"/>
-      </w:pPr>
-      <w:r>
-        <w:t>Adding</w:t>
-      </w:r>
-      <w:r>
-        <w:t>/Modifying</w:t>
-      </w:r>
-      <w:r>
-        <w:t xml:space="preserve"> JavaScript</w:t>
-      </w:r>
-    </w:p>
-    <w:p>
-      <w:r>
-        <w:t xml:space="preserve">JavaScript code should be placed in a file inside the </w:t>
-      </w:r>
-      <w:proofErr w:type="spellStart"/>
-      <w:r>
-        <w:rPr>
-          <w:rStyle w:val="Strong"/>
-        </w:rPr>
-        <w:t>src</w:t>
-      </w:r>
-      <w:proofErr w:type="spellEnd"/>
-      <w:r>
-        <w:rPr>
-          <w:rStyle w:val="Strong"/>
-        </w:rPr>
-        <w:t>/assets</w:t>
-      </w:r>
-      <w:r>
-        <w:t xml:space="preserve"> directory. The JavaScript file needs to be registered for deployment. To register a JavaScript file, add its path to the </w:t>
-      </w:r>
-      <w:r>
-        <w:rPr>
-          <w:rStyle w:val="Strong"/>
-        </w:rPr>
-        <w:t>scripts</w:t>
-      </w:r>
-      <w:r>
-        <w:t xml:space="preserve"> property in </w:t>
-      </w:r>
-      <w:r>
-        <w:rPr>
-          <w:rStyle w:val="Strong"/>
-        </w:rPr>
-        <w:t>angular-</w:t>
-      </w:r>
-      <w:proofErr w:type="spellStart"/>
-      <w:proofErr w:type="gramStart"/>
-      <w:r>
-        <w:rPr>
-          <w:rStyle w:val="Strong"/>
-        </w:rPr>
-        <w:t>cli.json</w:t>
-      </w:r>
-      <w:proofErr w:type="spellEnd"/>
-      <w:proofErr w:type="gramEnd"/>
-      <w:r>
-        <w:t>.</w:t>
-      </w:r>
-    </w:p>
-    <w:p>
-      <w:r>
         <w:t>Example</w:t>
       </w:r>
       <w:r>
@@ -1965,7 +1770,7 @@
     </w:p>
     <w:p>
       <w:pPr>
-        <w:ind w:left="720"/>
+        <w:pStyle w:val="Subtitle"/>
         <w:rPr>
           <w:rStyle w:val="Strong"/>
         </w:rPr>
@@ -1979,105 +1784,49 @@
     </w:p>
     <w:p>
       <w:pPr>
-        <w:ind w:left="720"/>
-        <w:rPr>
-          <w:rStyle w:val="Strong"/>
-        </w:rPr>
-      </w:pPr>
-      <w:r>
-        <w:rPr>
-          <w:rStyle w:val="Strong"/>
-        </w:rPr>
-        <w:t xml:space="preserve">        "assets/</w:t>
-      </w:r>
-      <w:proofErr w:type="spellStart"/>
-      <w:r>
-        <w:rPr>
-          <w:rStyle w:val="Strong"/>
-        </w:rPr>
-        <w:t>js</w:t>
-      </w:r>
-      <w:proofErr w:type="spellEnd"/>
-      <w:r>
-        <w:rPr>
-          <w:rStyle w:val="Strong"/>
-        </w:rPr>
-        <w:t>/datetimeclock.js",</w:t>
-      </w:r>
-    </w:p>
-    <w:p>
-      <w:pPr>
-        <w:ind w:left="720"/>
-        <w:rPr>
-          <w:rStyle w:val="Strong"/>
-        </w:rPr>
-      </w:pPr>
-      <w:r>
-        <w:rPr>
-          <w:rStyle w:val="Strong"/>
-        </w:rPr>
-        <w:t xml:space="preserve">        "assets/</w:t>
-      </w:r>
-      <w:proofErr w:type="spellStart"/>
-      <w:r>
-        <w:rPr>
-          <w:rStyle w:val="Strong"/>
-        </w:rPr>
-        <w:t>uswds</w:t>
-      </w:r>
-      <w:proofErr w:type="spellEnd"/>
-      <w:r>
-        <w:rPr>
-          <w:rStyle w:val="Strong"/>
-        </w:rPr>
-        <w:t>/</w:t>
-      </w:r>
-      <w:proofErr w:type="spellStart"/>
-      <w:r>
-        <w:rPr>
-          <w:rStyle w:val="Strong"/>
-        </w:rPr>
-        <w:t>js</w:t>
-      </w:r>
-      <w:proofErr w:type="spellEnd"/>
-      <w:r>
-        <w:rPr>
-          <w:rStyle w:val="Strong"/>
-        </w:rPr>
-        <w:t>/uswds.min.js",</w:t>
-      </w:r>
-    </w:p>
-    <w:p>
-      <w:pPr>
-        <w:ind w:left="720"/>
-        <w:rPr>
-          <w:rStyle w:val="Strong"/>
-        </w:rPr>
-      </w:pPr>
-      <w:r>
-        <w:rPr>
-          <w:rStyle w:val="Strong"/>
-        </w:rPr>
-        <w:t xml:space="preserve">        "assets/</w:t>
-      </w:r>
-      <w:proofErr w:type="spellStart"/>
-      <w:r>
-        <w:rPr>
-          <w:rStyle w:val="Strong"/>
-        </w:rPr>
-        <w:t>js</w:t>
-      </w:r>
-      <w:proofErr w:type="spellEnd"/>
-      <w:r>
-        <w:rPr>
-          <w:rStyle w:val="Strong"/>
-        </w:rPr>
-        <w:t>/switch-sub.js"</w:t>
-      </w:r>
-    </w:p>
-    <w:p>
-      <w:pPr>
-        <w:ind w:left="720"/>
+        <w:pStyle w:val="Subtitle"/>
+        <w:rPr>
+          <w:rStyle w:val="Strong"/>
+        </w:rPr>
+      </w:pPr>
+      <w:r>
+        <w:rPr>
+          <w:rStyle w:val="Strong"/>
+        </w:rPr>
+        <w:t xml:space="preserve">        "assets/js/datetimeclock.js",</w:t>
+      </w:r>
+    </w:p>
+    <w:p>
+      <w:pPr>
+        <w:pStyle w:val="Subtitle"/>
+        <w:rPr>
+          <w:rStyle w:val="Strong"/>
+        </w:rPr>
+      </w:pPr>
+      <w:r>
+        <w:rPr>
+          <w:rStyle w:val="Strong"/>
+        </w:rPr>
+        <w:t xml:space="preserve">        "assets/uswds/js/uswds.min.js",</w:t>
+      </w:r>
+    </w:p>
+    <w:p>
+      <w:pPr>
+        <w:pStyle w:val="Subtitle"/>
+        <w:rPr>
+          <w:rStyle w:val="Strong"/>
+        </w:rPr>
+      </w:pPr>
+      <w:r>
+        <w:rPr>
+          <w:rStyle w:val="Strong"/>
+        </w:rPr>
+        <w:t xml:space="preserve">        "assets/js/switch-sub.js"</w:t>
+      </w:r>
+    </w:p>
+    <w:p>
+      <w:pPr>
+        <w:pStyle w:val="Subtitle"/>
       </w:pPr>
       <w:r>
         <w:rPr>
@@ -2107,52 +1856,14 @@
     </w:p>
     <w:p>
       <w:r>
-        <w:t xml:space="preserve">Form Components should extend </w:t>
-      </w:r>
-      <w:proofErr w:type="spellStart"/>
-      <w:r>
-        <w:t>MccfFormComponent</w:t>
-      </w:r>
-      <w:proofErr w:type="spellEnd"/>
-      <w:r>
-        <w:t xml:space="preserve">, located in </w:t>
-      </w:r>
-      <w:proofErr w:type="spellStart"/>
-      <w:r>
-        <w:rPr>
-          <w:rStyle w:val="Strong"/>
-        </w:rPr>
-        <w:t>mccf</w:t>
-      </w:r>
-      <w:proofErr w:type="spellEnd"/>
-      <w:r>
-        <w:rPr>
-          <w:rStyle w:val="Strong"/>
-        </w:rPr>
-        <w:t>-common/</w:t>
-      </w:r>
-      <w:proofErr w:type="spellStart"/>
-      <w:r>
-        <w:rPr>
-          <w:rStyle w:val="Strong"/>
-        </w:rPr>
-        <w:t>mccf</w:t>
-      </w:r>
-      <w:proofErr w:type="spellEnd"/>
-      <w:r>
-        <w:rPr>
-          <w:rStyle w:val="Strong"/>
-        </w:rPr>
-        <w:t>-form/</w:t>
-      </w:r>
-      <w:proofErr w:type="spellStart"/>
-      <w:r>
-        <w:rPr>
-          <w:rStyle w:val="Strong"/>
-        </w:rPr>
-        <w:t>mccf-form.component.ts</w:t>
-      </w:r>
-      <w:proofErr w:type="spellEnd"/>
+        <w:t xml:space="preserve">Form Components should extend MccfFormComponent, located in </w:t>
+      </w:r>
+      <w:r>
+        <w:rPr>
+          <w:rStyle w:val="Strong"/>
+        </w:rPr>
+        <w:t>mccf-common/mccf-form/mccf-form.component.ts</w:t>
+      </w:r>
       <w:r>
         <w:rPr>
           <w:rStyle w:val="Strong"/>
@@ -2219,6 +1930,9 @@
         <w:t xml:space="preserve">not hard-coded in the HTML but </w:t>
       </w:r>
       <w:r>
+        <w:t xml:space="preserve">are </w:t>
+      </w:r>
+      <w:r>
         <w:t xml:space="preserve">loaded when a mouse hovers over an element. </w:t>
       </w:r>
       <w:r>
@@ -2236,6 +1950,7 @@
     </w:p>
     <w:p>
       <w:pPr>
+        <w:pStyle w:val="Subtitle"/>
         <w:ind w:firstLine="720"/>
         <w:rPr>
           <w:rStyle w:val="Strong"/>
@@ -2251,110 +1966,161 @@
         <w:rPr>
           <w:rStyle w:val="SubtitleChar"/>
         </w:rPr>
-        <w:t>[</w:t>
-      </w:r>
-      <w:proofErr w:type="spellStart"/>
-      <w:r>
+        <w:t>[tooltip_key]</w:t>
+      </w:r>
+      <w:r>
+        <w:rPr>
+          <w:rStyle w:val="Strong"/>
+        </w:rPr>
+        <w:t xml:space="preserve">',$event)" </w:t>
+      </w:r>
+    </w:p>
+    <w:p>
+      <w:r>
+        <w:t xml:space="preserve">Note that [tooltip_key] is the </w:t>
+      </w:r>
+      <w:r>
+        <w:t>ID</w:t>
+      </w:r>
+      <w:r>
+        <w:t xml:space="preserve"> in the database for this tooltip. Example:</w:t>
+      </w:r>
+    </w:p>
+    <w:p>
+      <w:pPr>
         <w:rPr>
           <w:rStyle w:val="SubtitleChar"/>
         </w:rPr>
-        <w:t>tooltip_key</w:t>
-      </w:r>
-      <w:proofErr w:type="spellEnd"/>
+      </w:pPr>
+      <w:r>
+        <w:t xml:space="preserve"> </w:t>
+      </w:r>
+      <w:r>
+        <w:tab/>
+      </w:r>
       <w:r>
         <w:rPr>
           <w:rStyle w:val="SubtitleChar"/>
         </w:rPr>
-        <w:t>]</w:t>
-      </w:r>
-      <w:proofErr w:type="gramStart"/>
-      <w:r>
-        <w:rPr>
-          <w:rStyle w:val="Strong"/>
-        </w:rPr>
-        <w:t>',$</w:t>
-      </w:r>
-      <w:proofErr w:type="gramEnd"/>
-      <w:r>
-        <w:rPr>
-          <w:rStyle w:val="Strong"/>
-        </w:rPr>
-        <w:t xml:space="preserve">event)" </w:t>
-      </w:r>
-    </w:p>
-    <w:p>
-      <w:pPr>
-        <w:rPr>
-          <w:rStyle w:val="Strong"/>
-        </w:rPr>
-      </w:pPr>
-      <w:r>
-        <w:t>Note that [</w:t>
-      </w:r>
-      <w:proofErr w:type="spellStart"/>
-      <w:r>
-        <w:t>tooltip_key</w:t>
-      </w:r>
-      <w:proofErr w:type="spellEnd"/>
-      <w:r>
-        <w:t xml:space="preserve">] is the </w:t>
-      </w:r>
-      <w:r>
-        <w:t>ID</w:t>
-      </w:r>
-      <w:r>
-        <w:t xml:space="preserve"> in the database for this tooltip. Example: </w:t>
-      </w:r>
-      <w:r>
-        <w:rPr>
-          <w:rStyle w:val="Strong"/>
-        </w:rPr>
-        <w:t>(mouseover)="tooltip('</w:t>
-      </w:r>
-      <w:proofErr w:type="spellStart"/>
-      <w:r>
-        <w:rPr>
-          <w:rStyle w:val="Strong"/>
-        </w:rPr>
-        <w:t>search</w:t>
-      </w:r>
-      <w:proofErr w:type="gramStart"/>
-      <w:r>
-        <w:rPr>
-          <w:rStyle w:val="Strong"/>
-        </w:rPr>
-        <w:t>',$</w:t>
-      </w:r>
-      <w:proofErr w:type="gramEnd"/>
-      <w:r>
-        <w:rPr>
-          <w:rStyle w:val="Strong"/>
-        </w:rPr>
-        <w:t>event</w:t>
-      </w:r>
-      <w:proofErr w:type="spellEnd"/>
-      <w:r>
-        <w:rPr>
-          <w:rStyle w:val="Strong"/>
-        </w:rPr>
-        <w:t xml:space="preserve">)" </w:t>
+        <w:t xml:space="preserve">(mouseover)="tooltip('search',$event)" </w:t>
       </w:r>
     </w:p>
     <w:p/>
     <w:p/>
+    <w:p>
+      <w:pPr>
+        <w:pStyle w:val="Heading2"/>
+      </w:pPr>
+      <w:r>
+        <w:t>Adding Breadcrumbs</w:t>
+      </w:r>
+    </w:p>
+    <w:p>
+      <w:r>
+        <w:t>Breadcrumbs show the navigation path and allow user to return to previously visited pages. Follow these steps to add breadcrumbs to a page.</w:t>
+      </w:r>
+    </w:p>
+    <w:p>
+      <w:r>
+        <w:t xml:space="preserve">1. </w:t>
+      </w:r>
+      <w:r>
+        <w:t>Add the Breadcrumb Service to the home page component. Call the reset() function in the ngOnInit. This only needs to be done once.</w:t>
+      </w:r>
+    </w:p>
+    <w:p>
+      <w:pPr>
+        <w:pStyle w:val="Subtitle"/>
+        <w:ind w:left="720"/>
+      </w:pPr>
+      <w:r>
+        <w:t>ngOnInit() {</w:t>
+      </w:r>
+      <w:r>
+        <w:br/>
+      </w:r>
+      <w:r>
+        <w:t xml:space="preserve">    this.breadcrumbService.reset()</w:t>
+      </w:r>
+      <w:r>
+        <w:br/>
+      </w:r>
+      <w:r>
+        <w:t>}</w:t>
+      </w:r>
+    </w:p>
+    <w:p>
+      <w:r>
+        <w:t xml:space="preserve">2. </w:t>
+      </w:r>
+      <w:r>
+        <w:t xml:space="preserve"> </w:t>
+      </w:r>
+      <w:r>
+        <w:t>Add HTML tag to top of page.</w:t>
+      </w:r>
+    </w:p>
+    <w:p>
+      <w:pPr>
+        <w:pStyle w:val="Subtitle"/>
+      </w:pPr>
+      <w:r>
+        <w:tab/>
+      </w:r>
+      <w:r>
+        <w:t>&lt;app-tas-breadcrumb&gt;&lt;/app-tas-breadcrumb&gt;</w:t>
+      </w:r>
+    </w:p>
+    <w:p>
+      <w:r>
+        <w:t>3.  Add label to the path in the module routing.ts file. Inside data key, add breadcrumb key with value, which is the label that will be shown on the page.</w:t>
+      </w:r>
+    </w:p>
+    <w:p>
+      <w:pPr>
+        <w:pStyle w:val="Subtitle"/>
+        <w:ind w:left="720"/>
+      </w:pPr>
+      <w:r>
+        <w:t>{ path: 'home',</w:t>
+      </w:r>
+      <w:r>
+        <w:br/>
+        <w:t xml:space="preserve">    component: EbillingHomeComponent,</w:t>
+      </w:r>
+      <w:r>
+        <w:br/>
+        <w:t xml:space="preserve">    data: { breadcrumb: "eBilling Home" }</w:t>
+      </w:r>
+      <w:r>
+        <w:br/>
+        <w:t>}</w:t>
+      </w:r>
+    </w:p>
     <w:p/>
     <w:p>
       <w:pPr>
         <w:pStyle w:val="Heading1"/>
       </w:pPr>
       <w:r>
-        <w:lastRenderedPageBreak/>
         <w:t>Notifications</w:t>
       </w:r>
     </w:p>
     <w:p>
       <w:r>
-        <w:t xml:space="preserve">“Toaster pop-up messages” or Growl messages are useful for giving notifications for events to app users. </w:t>
+        <w:t xml:space="preserve">“Toaster pop-up messages” or </w:t>
+      </w:r>
+      <w:r>
+        <w:t>“</w:t>
+      </w:r>
+      <w:r>
+        <w:t>Growl messages</w:t>
+      </w:r>
+      <w:r>
+        <w:t>”</w:t>
+      </w:r>
+      <w:r>
+        <w:t xml:space="preserve"> are useful for giving notifications for events to app users. </w:t>
       </w:r>
       <w:r>
         <w:t>Follow the below steps t</w:t>
@@ -2381,15 +2147,7 @@
         <w:t>Import</w:t>
       </w:r>
       <w:r>
-        <w:t xml:space="preserve"> </w:t>
-      </w:r>
-      <w:proofErr w:type="spellStart"/>
-      <w:r>
-        <w:t>Primeng’s</w:t>
-      </w:r>
-      <w:proofErr w:type="spellEnd"/>
-      <w:r>
-        <w:t xml:space="preserve"> message service in component </w:t>
+        <w:t xml:space="preserve"> Primeng’s message service in component </w:t>
       </w:r>
       <w:r>
         <w:br/>
@@ -2398,49 +2156,7 @@
         <w:rPr>
           <w:rStyle w:val="SubtitleChar"/>
         </w:rPr>
-        <w:t>import {</w:t>
-      </w:r>
-      <w:proofErr w:type="spellStart"/>
-      <w:r>
-        <w:rPr>
-          <w:rStyle w:val="SubtitleChar"/>
-        </w:rPr>
-        <w:t>MessageService</w:t>
-      </w:r>
-      <w:proofErr w:type="spellEnd"/>
-      <w:r>
-        <w:rPr>
-          <w:rStyle w:val="SubtitleChar"/>
-        </w:rPr>
-        <w:t>} from "</w:t>
-      </w:r>
-      <w:proofErr w:type="spellStart"/>
-      <w:r>
-        <w:rPr>
-          <w:rStyle w:val="SubtitleChar"/>
-        </w:rPr>
-        <w:t>primeng</w:t>
-      </w:r>
-      <w:proofErr w:type="spellEnd"/>
-      <w:r>
-        <w:rPr>
-          <w:rStyle w:val="SubtitleChar"/>
-        </w:rPr>
-        <w:t>/components/common/</w:t>
-      </w:r>
-      <w:proofErr w:type="spellStart"/>
-      <w:r>
-        <w:rPr>
-          <w:rStyle w:val="SubtitleChar"/>
-        </w:rPr>
-        <w:t>messageservice</w:t>
-      </w:r>
-      <w:proofErr w:type="spellEnd"/>
-      <w:r>
-        <w:rPr>
-          <w:rStyle w:val="SubtitleChar"/>
-        </w:rPr>
-        <w:t>"</w:t>
+        <w:t>import {MessageService} from "primeng/components/common/messageservice"</w:t>
       </w:r>
     </w:p>
     <w:p>
@@ -2463,47 +2179,11 @@
       <w:r>
         <w:br/>
       </w:r>
-      <w:proofErr w:type="gramStart"/>
       <w:r>
         <w:rPr>
           <w:rStyle w:val="SubtitleChar"/>
         </w:rPr>
-        <w:t>constructor(</w:t>
-      </w:r>
-      <w:proofErr w:type="gramEnd"/>
-      <w:r>
-        <w:rPr>
-          <w:rStyle w:val="SubtitleChar"/>
-        </w:rPr>
-        <w:t xml:space="preserve">private </w:t>
-      </w:r>
-      <w:proofErr w:type="spellStart"/>
-      <w:r>
-        <w:rPr>
-          <w:rStyle w:val="SubtitleChar"/>
-        </w:rPr>
-        <w:t>messageService</w:t>
-      </w:r>
-      <w:proofErr w:type="spellEnd"/>
-      <w:r>
-        <w:rPr>
-          <w:rStyle w:val="SubtitleChar"/>
-        </w:rPr>
-        <w:t xml:space="preserve">: </w:t>
-      </w:r>
-      <w:proofErr w:type="spellStart"/>
-      <w:r>
-        <w:rPr>
-          <w:rStyle w:val="SubtitleChar"/>
-        </w:rPr>
-        <w:t>MessageService</w:t>
-      </w:r>
-      <w:proofErr w:type="spellEnd"/>
-      <w:r>
-        <w:rPr>
-          <w:rStyle w:val="SubtitleChar"/>
-        </w:rPr>
-        <w:t>) {}</w:t>
+        <w:t>constructor(private messageService: MessageService) {}</w:t>
       </w:r>
     </w:p>
     <w:p>
@@ -2521,6 +2201,7 @@
           <w:color w:val="auto"/>
           <w:spacing w:val="0"/>
         </w:rPr>
+        <w:lastRenderedPageBreak/>
         <w:t>Call message service in code where an event occurs</w:t>
       </w:r>
       <w:r>
@@ -2532,21 +2213,11 @@
         </w:rPr>
         <w:br/>
       </w:r>
-      <w:proofErr w:type="spellStart"/>
-      <w:proofErr w:type="gramStart"/>
       <w:r>
         <w:rPr>
           <w:rStyle w:val="SubtitleChar"/>
         </w:rPr>
-        <w:t>this.messageService.addAll</w:t>
-      </w:r>
-      <w:proofErr w:type="spellEnd"/>
-      <w:proofErr w:type="gramEnd"/>
-      <w:r>
-        <w:rPr>
-          <w:rStyle w:val="SubtitleChar"/>
-        </w:rPr>
-        <w:t>([</w:t>
+        <w:t>this.messageService.addAll([</w:t>
       </w:r>
       <w:r>
         <w:rPr>
@@ -2631,15 +2302,7 @@
         <w:t xml:space="preserve"> with</w:t>
       </w:r>
       <w:r>
-        <w:t xml:space="preserve"> “</w:t>
-      </w:r>
-      <w:proofErr w:type="spellStart"/>
-      <w:r>
-        <w:t>spec.ts</w:t>
-      </w:r>
-      <w:proofErr w:type="spellEnd"/>
-      <w:r>
-        <w:t>”.</w:t>
+        <w:t xml:space="preserve"> “spec.ts”.</w:t>
       </w:r>
     </w:p>
     <w:p>
@@ -2652,13 +2315,8 @@
       <w:r>
         <w:t xml:space="preserve">project uses </w:t>
       </w:r>
-      <w:proofErr w:type="spellStart"/>
-      <w:r>
-        <w:t>Angular’s</w:t>
-      </w:r>
-      <w:proofErr w:type="spellEnd"/>
-      <w:r>
-        <w:t xml:space="preserve"> </w:t>
+      <w:r>
+        <w:t xml:space="preserve">Angular’s </w:t>
       </w:r>
       <w:r>
         <w:t>advanced unit test features, also called “Component Testing”</w:t>
@@ -2667,8 +2325,10 @@
         <w:t xml:space="preserve">. This is </w:t>
       </w:r>
       <w:r>
-        <w:t>a step up from “Unit Testing”</w:t>
-      </w:r>
+        <w:t>a step up from Unit Testing</w:t>
+      </w:r>
+      <w:bookmarkStart w:id="1" w:name="_GoBack"/>
+      <w:bookmarkEnd w:id="1"/>
       <w:r>
         <w:t xml:space="preserve"> because it allows for </w:t>
       </w:r>
@@ -2746,21 +2406,14 @@
       </w:r>
     </w:p>
     <w:p>
-      <w:proofErr w:type="spellStart"/>
-      <w:r>
-        <w:t>PrimeNG</w:t>
-      </w:r>
-      <w:proofErr w:type="spellEnd"/>
-      <w:r>
-        <w:t xml:space="preserve"> is a collection of rich UI components for Angular. When complex widgets are required such as graphs and image viewers, </w:t>
-      </w:r>
-      <w:proofErr w:type="spellStart"/>
-      <w:r>
-        <w:t>PrimeNG</w:t>
-      </w:r>
-      <w:proofErr w:type="spellEnd"/>
-      <w:r>
-        <w:t xml:space="preserve"> elements should be considered. </w:t>
+      <w:r>
+        <w:t>PrimeNG is a collection of rich UI components for Angular. When complex widgets are required such as graphs and image viewers, PrimeNG elements should be considered</w:t>
+      </w:r>
+      <w:r>
+        <w:t xml:space="preserve"> as a source</w:t>
+      </w:r>
+      <w:r>
+        <w:t xml:space="preserve">. </w:t>
       </w:r>
     </w:p>
     <w:p>
@@ -2784,30 +2437,19 @@
         <w:pStyle w:val="Heading1"/>
       </w:pPr>
       <w:r>
-        <w:lastRenderedPageBreak/>
         <w:t>Encryption</w:t>
       </w:r>
     </w:p>
     <w:p/>
     <w:p>
       <w:r>
-        <w:t>crypto-</w:t>
-      </w:r>
-      <w:proofErr w:type="spellStart"/>
-      <w:r>
-        <w:t>js</w:t>
-      </w:r>
-      <w:proofErr w:type="spellEnd"/>
-      <w:r>
-        <w:t xml:space="preserve"> is the </w:t>
-      </w:r>
-      <w:proofErr w:type="spellStart"/>
-      <w:r>
-        <w:t>javascript</w:t>
-      </w:r>
-      <w:proofErr w:type="spellEnd"/>
-      <w:r>
-        <w:t xml:space="preserve"> library used for encryption. There are three steps to using it. </w:t>
+        <w:t>C</w:t>
+      </w:r>
+      <w:r>
+        <w:t>rypto-js</w:t>
+      </w:r>
+      <w:r>
+        <w:t xml:space="preserve"> is the javascript library used for encryption. There are three steps to using it. </w:t>
       </w:r>
     </w:p>
     <w:p>
@@ -2828,30 +2470,8 @@
         <w:rPr>
           <w:rStyle w:val="SubtitleChar"/>
         </w:rPr>
-        <w:t xml:space="preserve">import * as </w:t>
-      </w:r>
-      <w:proofErr w:type="spellStart"/>
-      <w:r>
-        <w:rPr>
-          <w:rStyle w:val="SubtitleChar"/>
-        </w:rPr>
-        <w:t>CryptoJS</w:t>
-      </w:r>
-      <w:proofErr w:type="spellEnd"/>
-      <w:r>
-        <w:rPr>
-          <w:rStyle w:val="SubtitleChar"/>
-        </w:rPr>
-        <w:t xml:space="preserve"> from 'crypto-</w:t>
-      </w:r>
-      <w:proofErr w:type="spellStart"/>
-      <w:r>
-        <w:rPr>
-          <w:rStyle w:val="SubtitleChar"/>
-        </w:rPr>
-        <w:t>js'</w:t>
-      </w:r>
-      <w:proofErr w:type="spellEnd"/>
+        <w:t>import * as CryptoJS from 'crypto-js'</w:t>
+      </w:r>
     </w:p>
     <w:p>
       <w:pPr>
@@ -2867,8 +2487,6 @@
       <w:r>
         <w:t>nitialization vector</w:t>
       </w:r>
-      <w:bookmarkStart w:id="1" w:name="_GoBack"/>
-      <w:bookmarkEnd w:id="1"/>
       <w:r>
         <w:t>.</w:t>
       </w:r>
@@ -2886,21 +2504,13 @@
           <w:rStyle w:val="SubtitleChar"/>
         </w:rPr>
         <w:br/>
-        <w:t>key = CryptoJS.enc.Base</w:t>
-      </w:r>
-      <w:proofErr w:type="gramStart"/>
+      </w:r>
       <w:r>
         <w:rPr>
           <w:rStyle w:val="SubtitleChar"/>
         </w:rPr>
-        <w:t>64.parse</w:t>
-      </w:r>
-      <w:proofErr w:type="gramEnd"/>
-      <w:r>
-        <w:rPr>
-          <w:rStyle w:val="SubtitleChar"/>
-        </w:rPr>
-        <w:t>("#base64Key#")</w:t>
+        <w:lastRenderedPageBreak/>
+        <w:t>key = CryptoJS.enc.Base64.parse("#base64Key#")</w:t>
       </w:r>
       <w:r>
         <w:rPr>
@@ -2924,7 +2534,6 @@
       <w:r>
         <w:br/>
       </w:r>
-      <w:proofErr w:type="spellStart"/>
       <w:r>
         <w:rPr>
           <w:rStyle w:val="SubtitleChar"/>
@@ -2935,96 +2544,31 @@
         <w:rPr>
           <w:rStyle w:val="SubtitleChar"/>
         </w:rPr>
+        <w:t xml:space="preserve">password </w:t>
+      </w:r>
+      <w:r>
+        <w:rPr>
+          <w:rStyle w:val="SubtitleChar"/>
+        </w:rPr>
+        <w:t>= CryptoJS.AES.encrypt(</w:t>
+      </w:r>
+      <w:r>
+        <w:rPr>
+          <w:rStyle w:val="SubtitleChar"/>
+        </w:rPr>
         <w:t>password</w:t>
       </w:r>
-      <w:proofErr w:type="spellEnd"/>
       <w:r>
         <w:rPr>
           <w:rStyle w:val="SubtitleChar"/>
         </w:rPr>
-        <w:t xml:space="preserve"> </w:t>
+        <w:t>_from_ui</w:t>
       </w:r>
       <w:r>
         <w:rPr>
           <w:rStyle w:val="SubtitleChar"/>
         </w:rPr>
-        <w:t xml:space="preserve">= </w:t>
-      </w:r>
-      <w:proofErr w:type="spellStart"/>
-      <w:r>
-        <w:rPr>
-          <w:rStyle w:val="SubtitleChar"/>
-        </w:rPr>
-        <w:t>CryptoJS.AES.encrypt</w:t>
-      </w:r>
-      <w:proofErr w:type="spellEnd"/>
-      <w:r>
-        <w:rPr>
-          <w:rStyle w:val="SubtitleChar"/>
-        </w:rPr>
-        <w:t>(</w:t>
-      </w:r>
-      <w:proofErr w:type="spellStart"/>
-      <w:r>
-        <w:rPr>
-          <w:rStyle w:val="SubtitleChar"/>
-        </w:rPr>
-        <w:t>password</w:t>
-      </w:r>
-      <w:r>
-        <w:rPr>
-          <w:rStyle w:val="SubtitleChar"/>
-        </w:rPr>
-        <w:t>_from_ui</w:t>
-      </w:r>
-      <w:proofErr w:type="spellEnd"/>
-      <w:r>
-        <w:rPr>
-          <w:rStyle w:val="SubtitleChar"/>
-        </w:rPr>
-        <w:t xml:space="preserve">, </w:t>
-      </w:r>
-      <w:proofErr w:type="spellStart"/>
-      <w:r>
-        <w:rPr>
-          <w:rStyle w:val="SubtitleChar"/>
-        </w:rPr>
-        <w:t>this.key</w:t>
-      </w:r>
-      <w:proofErr w:type="spellEnd"/>
-      <w:r>
-        <w:rPr>
-          <w:rStyle w:val="SubtitleChar"/>
-        </w:rPr>
-        <w:t xml:space="preserve">, {iv: </w:t>
-      </w:r>
-      <w:proofErr w:type="spellStart"/>
-      <w:r>
-        <w:rPr>
-          <w:rStyle w:val="SubtitleChar"/>
-        </w:rPr>
-        <w:t>this.iv</w:t>
-      </w:r>
-      <w:proofErr w:type="spellEnd"/>
-      <w:r>
-        <w:rPr>
-          <w:rStyle w:val="SubtitleChar"/>
-        </w:rPr>
-        <w:t>}).</w:t>
-      </w:r>
-      <w:proofErr w:type="spellStart"/>
-      <w:r>
-        <w:rPr>
-          <w:rStyle w:val="SubtitleChar"/>
-        </w:rPr>
-        <w:t>toString</w:t>
-      </w:r>
-      <w:proofErr w:type="spellEnd"/>
-      <w:r>
-        <w:rPr>
-          <w:rStyle w:val="SubtitleChar"/>
-        </w:rPr>
-        <w:t>()</w:t>
+        <w:t>, this.key, {iv: this.iv}).toString()</w:t>
       </w:r>
     </w:p>
     <w:sectPr>
@@ -3464,6 +3008,181 @@
     </w:lvl>
   </w:abstractNum>
   <w:abstractNum w:abstractNumId="4" w15:restartNumberingAfterBreak="0">
+    <w:nsid w:val="24AF08BD"/>
+    <w:multiLevelType w:val="hybridMultilevel"/>
+    <w:tmpl w:val="873C8522"/>
+    <w:lvl w:ilvl="0" w:tplc="0409000F">
+      <w:start w:val="1"/>
+      <w:numFmt w:val="decimal"/>
+      <w:lvlText w:val="%1."/>
+      <w:lvlJc w:val="left"/>
+      <w:pPr>
+        <w:ind w:left="720" w:hanging="360"/>
+      </w:pPr>
+      <w:rPr>
+        <w:rFonts w:hint="default"/>
+      </w:rPr>
+    </w:lvl>
+    <w:lvl w:ilvl="1" w:tplc="04090019" w:tentative="1">
+      <w:start w:val="1"/>
+      <w:numFmt w:val="lowerLetter"/>
+      <w:lvlText w:val="%2."/>
+      <w:lvlJc w:val="left"/>
+      <w:pPr>
+        <w:ind w:left="1440" w:hanging="360"/>
+      </w:pPr>
+    </w:lvl>
+    <w:lvl w:ilvl="2" w:tplc="0409001B" w:tentative="1">
+      <w:start w:val="1"/>
+      <w:numFmt w:val="lowerRoman"/>
+      <w:lvlText w:val="%3."/>
+      <w:lvlJc w:val="right"/>
+      <w:pPr>
+        <w:ind w:left="2160" w:hanging="180"/>
+      </w:pPr>
+    </w:lvl>
+    <w:lvl w:ilvl="3" w:tplc="0409000F" w:tentative="1">
+      <w:start w:val="1"/>
+      <w:numFmt w:val="decimal"/>
+      <w:lvlText w:val="%4."/>
+      <w:lvlJc w:val="left"/>
+      <w:pPr>
+        <w:ind w:left="2880" w:hanging="360"/>
+      </w:pPr>
+    </w:lvl>
+    <w:lvl w:ilvl="4" w:tplc="04090019" w:tentative="1">
+      <w:start w:val="1"/>
+      <w:numFmt w:val="lowerLetter"/>
+      <w:lvlText w:val="%5."/>
+      <w:lvlJc w:val="left"/>
+      <w:pPr>
+        <w:ind w:left="3600" w:hanging="360"/>
+      </w:pPr>
+    </w:lvl>
+    <w:lvl w:ilvl="5" w:tplc="0409001B" w:tentative="1">
+      <w:start w:val="1"/>
+      <w:numFmt w:val="lowerRoman"/>
+      <w:lvlText w:val="%6."/>
+      <w:lvlJc w:val="right"/>
+      <w:pPr>
+        <w:ind w:left="4320" w:hanging="180"/>
+      </w:pPr>
+    </w:lvl>
+    <w:lvl w:ilvl="6" w:tplc="0409000F" w:tentative="1">
+      <w:start w:val="1"/>
+      <w:numFmt w:val="decimal"/>
+      <w:lvlText w:val="%7."/>
+      <w:lvlJc w:val="left"/>
+      <w:pPr>
+        <w:ind w:left="5040" w:hanging="360"/>
+      </w:pPr>
+    </w:lvl>
+    <w:lvl w:ilvl="7" w:tplc="04090019" w:tentative="1">
+      <w:start w:val="1"/>
+      <w:numFmt w:val="lowerLetter"/>
+      <w:lvlText w:val="%8."/>
+      <w:lvlJc w:val="left"/>
+      <w:pPr>
+        <w:ind w:left="5760" w:hanging="360"/>
+      </w:pPr>
+    </w:lvl>
+    <w:lvl w:ilvl="8" w:tplc="0409001B" w:tentative="1">
+      <w:start w:val="1"/>
+      <w:numFmt w:val="lowerRoman"/>
+      <w:lvlText w:val="%9."/>
+      <w:lvlJc w:val="right"/>
+      <w:pPr>
+        <w:ind w:left="6480" w:hanging="180"/>
+      </w:pPr>
+    </w:lvl>
+  </w:abstractNum>
+  <w:abstractNum w:abstractNumId="5" w15:restartNumberingAfterBreak="0">
+    <w:nsid w:val="419D5D22"/>
+    <w:multiLevelType w:val="hybridMultilevel"/>
+    <w:tmpl w:val="438E00D2"/>
+    <w:lvl w:ilvl="0" w:tplc="0409000F">
+      <w:start w:val="1"/>
+      <w:numFmt w:val="decimal"/>
+      <w:lvlText w:val="%1."/>
+      <w:lvlJc w:val="left"/>
+      <w:pPr>
+        <w:ind w:left="720" w:hanging="360"/>
+      </w:pPr>
+    </w:lvl>
+    <w:lvl w:ilvl="1" w:tplc="04090019" w:tentative="1">
+      <w:start w:val="1"/>
+      <w:numFmt w:val="lowerLetter"/>
+      <w:lvlText w:val="%2."/>
+      <w:lvlJc w:val="left"/>
+      <w:pPr>
+        <w:ind w:left="1440" w:hanging="360"/>
+      </w:pPr>
+    </w:lvl>
+    <w:lvl w:ilvl="2" w:tplc="0409001B" w:tentative="1">
+      <w:start w:val="1"/>
+      <w:numFmt w:val="lowerRoman"/>
+      <w:lvlText w:val="%3."/>
+      <w:lvlJc w:val="right"/>
+      <w:pPr>
+        <w:ind w:left="2160" w:hanging="180"/>
+      </w:pPr>
+    </w:lvl>
+    <w:lvl w:ilvl="3" w:tplc="0409000F" w:tentative="1">
+      <w:start w:val="1"/>
+      <w:numFmt w:val="decimal"/>
+      <w:lvlText w:val="%4."/>
+      <w:lvlJc w:val="left"/>
+      <w:pPr>
+        <w:ind w:left="2880" w:hanging="360"/>
+      </w:pPr>
+    </w:lvl>
+    <w:lvl w:ilvl="4" w:tplc="04090019" w:tentative="1">
+      <w:start w:val="1"/>
+      <w:numFmt w:val="lowerLetter"/>
+      <w:lvlText w:val="%5."/>
+      <w:lvlJc w:val="left"/>
+      <w:pPr>
+        <w:ind w:left="3600" w:hanging="360"/>
+      </w:pPr>
+    </w:lvl>
+    <w:lvl w:ilvl="5" w:tplc="0409001B" w:tentative="1">
+      <w:start w:val="1"/>
+      <w:numFmt w:val="lowerRoman"/>
+      <w:lvlText w:val="%6."/>
+      <w:lvlJc w:val="right"/>
+      <w:pPr>
+        <w:ind w:left="4320" w:hanging="180"/>
+      </w:pPr>
+    </w:lvl>
+    <w:lvl w:ilvl="6" w:tplc="0409000F" w:tentative="1">
+      <w:start w:val="1"/>
+      <w:numFmt w:val="decimal"/>
+      <w:lvlText w:val="%7."/>
+      <w:lvlJc w:val="left"/>
+      <w:pPr>
+        <w:ind w:left="5040" w:hanging="360"/>
+      </w:pPr>
+    </w:lvl>
+    <w:lvl w:ilvl="7" w:tplc="04090019" w:tentative="1">
+      <w:start w:val="1"/>
+      <w:numFmt w:val="lowerLetter"/>
+      <w:lvlText w:val="%8."/>
+      <w:lvlJc w:val="left"/>
+      <w:pPr>
+        <w:ind w:left="5760" w:hanging="360"/>
+      </w:pPr>
+    </w:lvl>
+    <w:lvl w:ilvl="8" w:tplc="0409001B" w:tentative="1">
+      <w:start w:val="1"/>
+      <w:numFmt w:val="lowerRoman"/>
+      <w:lvlText w:val="%9."/>
+      <w:lvlJc w:val="right"/>
+      <w:pPr>
+        <w:ind w:left="6480" w:hanging="180"/>
+      </w:pPr>
+    </w:lvl>
+  </w:abstractNum>
+  <w:abstractNum w:abstractNumId="6" w15:restartNumberingAfterBreak="0">
     <w:nsid w:val="4F6E769E"/>
     <w:multiLevelType w:val="hybridMultilevel"/>
     <w:tmpl w:val="AE22F09C"/>
@@ -3576,7 +3295,7 @@
       </w:rPr>
     </w:lvl>
   </w:abstractNum>
-  <w:abstractNum w:abstractNumId="5" w15:restartNumberingAfterBreak="0">
+  <w:abstractNum w:abstractNumId="7" w15:restartNumberingAfterBreak="0">
     <w:nsid w:val="53B64446"/>
     <w:multiLevelType w:val="hybridMultilevel"/>
     <w:tmpl w:val="281E574E"/>
@@ -3688,7 +3407,7 @@
       </w:rPr>
     </w:lvl>
   </w:abstractNum>
-  <w:abstractNum w:abstractNumId="6" w15:restartNumberingAfterBreak="0">
+  <w:abstractNum w:abstractNumId="8" w15:restartNumberingAfterBreak="0">
     <w:nsid w:val="71E643E0"/>
     <w:multiLevelType w:val="hybridMultilevel"/>
     <w:tmpl w:val="4A2E4802"/>
@@ -3777,7 +3496,7 @@
       </w:pPr>
     </w:lvl>
   </w:abstractNum>
-  <w:abstractNum w:abstractNumId="7" w15:restartNumberingAfterBreak="0">
+  <w:abstractNum w:abstractNumId="9" w15:restartNumberingAfterBreak="0">
     <w:nsid w:val="7D8060E6"/>
     <w:multiLevelType w:val="hybridMultilevel"/>
     <w:tmpl w:val="86C4A7C4"/>
@@ -3873,13 +3592,13 @@
     <w:abstractNumId w:val="1"/>
   </w:num>
   <w:num w:numId="3">
-    <w:abstractNumId w:val="4"/>
+    <w:abstractNumId w:val="6"/>
   </w:num>
   <w:num w:numId="4">
-    <w:abstractNumId w:val="7"/>
+    <w:abstractNumId w:val="9"/>
   </w:num>
   <w:num w:numId="5">
-    <w:abstractNumId w:val="5"/>
+    <w:abstractNumId w:val="7"/>
   </w:num>
   <w:num w:numId="6">
     <w:abstractNumId w:val="0"/>
@@ -3888,7 +3607,13 @@
     <w:abstractNumId w:val="3"/>
   </w:num>
   <w:num w:numId="8">
-    <w:abstractNumId w:val="6"/>
+    <w:abstractNumId w:val="8"/>
+  </w:num>
+  <w:num w:numId="9">
+    <w:abstractNumId w:val="5"/>
+  </w:num>
+  <w:num w:numId="10">
+    <w:abstractNumId w:val="4"/>
   </w:num>
 </w:numbering>
 </file>
@@ -4756,6 +4481,104 @@
       <w:spacing w:after="0" w:line="240" w:lineRule="auto"/>
     </w:pPr>
   </w:style>
+  <w:style w:type="character" w:styleId="CommentReference">
+    <w:name w:val="annotation reference"/>
+    <w:basedOn w:val="DefaultParagraphFont"/>
+    <w:uiPriority w:val="99"/>
+    <w:semiHidden/>
+    <w:unhideWhenUsed/>
+    <w:rsid w:val="00A118D8"/>
+    <w:rPr>
+      <w:sz w:val="16"/>
+      <w:szCs w:val="16"/>
+    </w:rPr>
+  </w:style>
+  <w:style w:type="paragraph" w:styleId="CommentText">
+    <w:name w:val="annotation text"/>
+    <w:basedOn w:val="Normal"/>
+    <w:link w:val="CommentTextChar"/>
+    <w:uiPriority w:val="99"/>
+    <w:semiHidden/>
+    <w:unhideWhenUsed/>
+    <w:rsid w:val="00A118D8"/>
+    <w:pPr>
+      <w:spacing w:line="240" w:lineRule="auto"/>
+    </w:pPr>
+    <w:rPr>
+      <w:sz w:val="20"/>
+      <w:szCs w:val="20"/>
+    </w:rPr>
+  </w:style>
+  <w:style w:type="character" w:customStyle="1" w:styleId="CommentTextChar">
+    <w:name w:val="Comment Text Char"/>
+    <w:basedOn w:val="DefaultParagraphFont"/>
+    <w:link w:val="CommentText"/>
+    <w:uiPriority w:val="99"/>
+    <w:semiHidden/>
+    <w:rsid w:val="00A118D8"/>
+    <w:rPr>
+      <w:sz w:val="20"/>
+      <w:szCs w:val="20"/>
+    </w:rPr>
+  </w:style>
+  <w:style w:type="paragraph" w:styleId="CommentSubject">
+    <w:name w:val="annotation subject"/>
+    <w:basedOn w:val="CommentText"/>
+    <w:next w:val="CommentText"/>
+    <w:link w:val="CommentSubjectChar"/>
+    <w:uiPriority w:val="99"/>
+    <w:semiHidden/>
+    <w:unhideWhenUsed/>
+    <w:rsid w:val="00A118D8"/>
+    <w:rPr>
+      <w:b/>
+      <w:bCs/>
+    </w:rPr>
+  </w:style>
+  <w:style w:type="character" w:customStyle="1" w:styleId="CommentSubjectChar">
+    <w:name w:val="Comment Subject Char"/>
+    <w:basedOn w:val="CommentTextChar"/>
+    <w:link w:val="CommentSubject"/>
+    <w:uiPriority w:val="99"/>
+    <w:semiHidden/>
+    <w:rsid w:val="00A118D8"/>
+    <w:rPr>
+      <w:b/>
+      <w:bCs/>
+      <w:sz w:val="20"/>
+      <w:szCs w:val="20"/>
+    </w:rPr>
+  </w:style>
+  <w:style w:type="paragraph" w:styleId="BalloonText">
+    <w:name w:val="Balloon Text"/>
+    <w:basedOn w:val="Normal"/>
+    <w:link w:val="BalloonTextChar"/>
+    <w:uiPriority w:val="99"/>
+    <w:semiHidden/>
+    <w:unhideWhenUsed/>
+    <w:rsid w:val="00A118D8"/>
+    <w:pPr>
+      <w:spacing w:after="0" w:line="240" w:lineRule="auto"/>
+    </w:pPr>
+    <w:rPr>
+      <w:rFonts w:ascii="Segoe UI" w:hAnsi="Segoe UI" w:cs="Segoe UI"/>
+      <w:sz w:val="18"/>
+      <w:szCs w:val="18"/>
+    </w:rPr>
+  </w:style>
+  <w:style w:type="character" w:customStyle="1" w:styleId="BalloonTextChar">
+    <w:name w:val="Balloon Text Char"/>
+    <w:basedOn w:val="DefaultParagraphFont"/>
+    <w:link w:val="BalloonText"/>
+    <w:uiPriority w:val="99"/>
+    <w:semiHidden/>
+    <w:rsid w:val="00A118D8"/>
+    <w:rPr>
+      <w:rFonts w:ascii="Segoe UI" w:hAnsi="Segoe UI" w:cs="Segoe UI"/>
+      <w:sz w:val="18"/>
+      <w:szCs w:val="18"/>
+    </w:rPr>
+  </w:style>
 </w:styles>
 </file>
 
@@ -5059,7 +4882,7 @@
 </file>
 
 <file path=customXml/itemProps1.xml><?xml version="1.0" encoding="utf-8"?>
-<ds:datastoreItem xmlns:ds="http://schemas.openxmlformats.org/officeDocument/2006/customXml" ds:itemID="{DD5BE09E-0239-4A25-B0B1-3C259F305E97}">
+<ds:datastoreItem xmlns:ds="http://schemas.openxmlformats.org/officeDocument/2006/customXml" ds:itemID="{12C5A6CD-404B-47AF-9E65-7F7F291FA8FF}">
   <ds:schemaRefs>
     <ds:schemaRef ds:uri="http://schemas.openxmlformats.org/officeDocument/2006/bibliography"/>
   </ds:schemaRefs>

</xml_diff>